<commit_message>
filter interceptor errorpage junit部分功能測試
</commit_message>
<xml_diff>
--- a/data/SpringMVC/2_SpringMVC.docx
+++ b/data/SpringMVC/2_SpringMVC.docx
@@ -156,23 +156,7 @@
           <w:rFonts w:ascii="標楷體" w:eastAsia="標楷體" w:hAnsi="標楷體"/>
           <w:sz w:val="20"/>
         </w:rPr>
-        <w:t>幫助我們將應用中的組件連接起來，實現</w:t>
-      </w:r>
-      <w:proofErr w:type="gramStart"/>
-      <w:r>
-        <w:rPr>
-          <w:rFonts w:ascii="標楷體" w:eastAsia="標楷體" w:hAnsi="標楷體"/>
-          <w:sz w:val="20"/>
-        </w:rPr>
-        <w:t>鬆</w:t>
-      </w:r>
-      <w:proofErr w:type="gramEnd"/>
-      <w:r>
-        <w:rPr>
-          <w:rFonts w:ascii="標楷體" w:eastAsia="標楷體" w:hAnsi="標楷體"/>
-          <w:sz w:val="20"/>
-        </w:rPr>
-        <w:t>耦合設計</w:t>
+        <w:t>幫助我們將應用中的組件連接起來，實現鬆耦合設計</w:t>
       </w:r>
     </w:p>
     <w:p>
@@ -383,25 +367,7 @@
           <w:kern w:val="0"/>
           <w:szCs w:val="24"/>
         </w:rPr>
-        <w:t xml:space="preserve"> 從類</w:t>
-      </w:r>
-      <w:proofErr w:type="gramStart"/>
-      <w:r>
-        <w:rPr>
-          <w:rFonts w:ascii="標楷體" w:eastAsia="標楷體" w:hAnsi="標楷體" w:cs="新細明體"/>
-          <w:kern w:val="0"/>
-          <w:szCs w:val="24"/>
-        </w:rPr>
-        <w:t>路徑加載</w:t>
-      </w:r>
-      <w:proofErr w:type="gramEnd"/>
-      <w:r>
-        <w:rPr>
-          <w:rFonts w:ascii="標楷體" w:eastAsia="標楷體" w:hAnsi="標楷體" w:cs="新細明體"/>
-          <w:kern w:val="0"/>
-          <w:szCs w:val="24"/>
-        </w:rPr>
-        <w:t xml:space="preserve"> XML 配置。</w:t>
+        <w:t xml:space="preserve"> 從類路徑加載 XML 配置。</w:t>
       </w:r>
     </w:p>
     <w:p>
@@ -445,25 +411,7 @@
           <w:kern w:val="0"/>
           <w:szCs w:val="24"/>
         </w:rPr>
-        <w:t xml:space="preserve"> 從文件</w:t>
-      </w:r>
-      <w:proofErr w:type="gramStart"/>
-      <w:r>
-        <w:rPr>
-          <w:rFonts w:ascii="標楷體" w:eastAsia="標楷體" w:hAnsi="標楷體" w:cs="新細明體"/>
-          <w:kern w:val="0"/>
-          <w:szCs w:val="24"/>
-        </w:rPr>
-        <w:t>系統加載</w:t>
-      </w:r>
-      <w:proofErr w:type="gramEnd"/>
-      <w:r>
-        <w:rPr>
-          <w:rFonts w:ascii="標楷體" w:eastAsia="標楷體" w:hAnsi="標楷體" w:cs="新細明體"/>
-          <w:kern w:val="0"/>
-          <w:szCs w:val="24"/>
-        </w:rPr>
-        <w:t xml:space="preserve"> XML 配置。</w:t>
+        <w:t xml:space="preserve"> 從文件系統加載 XML 配置。</w:t>
       </w:r>
     </w:p>
     <w:p>
@@ -720,189 +668,6 @@
             <wp:extent cx="5274310" cy="1545590"/>
             <wp:effectExtent l="0" t="0" r="2540" b="0"/>
             <wp:docPr id="3" name="圖片 3"/>
-            <wp:cNvGraphicFramePr>
-              <a:graphicFrameLocks xmlns:a="http://schemas.openxmlformats.org/drawingml/2006/main" noChangeAspect="1"/>
-            </wp:cNvGraphicFramePr>
-            <a:graphic xmlns:a="http://schemas.openxmlformats.org/drawingml/2006/main">
-              <a:graphicData uri="http://schemas.openxmlformats.org/drawingml/2006/picture">
-                <pic:pic xmlns:pic="http://schemas.openxmlformats.org/drawingml/2006/picture">
-                  <pic:nvPicPr>
-                    <pic:cNvPr id="1" name=""/>
-                    <pic:cNvPicPr/>
-                  </pic:nvPicPr>
-                  <pic:blipFill>
-                    <a:blip r:embed="rId5"/>
-                    <a:stretch>
-                      <a:fillRect/>
-                    </a:stretch>
-                  </pic:blipFill>
-                  <pic:spPr>
-                    <a:xfrm>
-                      <a:off x="0" y="0"/>
-                      <a:ext cx="5274310" cy="1545590"/>
-                    </a:xfrm>
-                    <a:prstGeom prst="rect">
-                      <a:avLst/>
-                    </a:prstGeom>
-                  </pic:spPr>
-                </pic:pic>
-              </a:graphicData>
-            </a:graphic>
-          </wp:inline>
-        </w:drawing>
-      </w:r>
-    </w:p>
-    <w:p>
-      <w:pPr>
-        <w:pStyle w:val="a3"/>
-        <w:numPr>
-          <w:ilvl w:val="0"/>
-          <w:numId w:val="7"/>
-        </w:numPr>
-        <w:ind w:leftChars="0"/>
-        <w:rPr>
-          <w:rStyle w:val="HTML"/>
-          <w:rFonts w:ascii="標楷體" w:eastAsia="標楷體" w:hAnsi="標楷體"/>
-        </w:rPr>
-      </w:pPr>
-      <w:proofErr w:type="gramStart"/>
-      <w:r>
-        <w:rPr>
-          <w:rStyle w:val="HTML"/>
-          <w:rFonts w:ascii="標楷體" w:eastAsia="標楷體" w:hAnsi="標楷體" w:hint="eastAsia"/>
-        </w:rPr>
-        <w:t>透過加載</w:t>
-      </w:r>
-      <w:proofErr w:type="gramEnd"/>
-      <w:r>
-        <w:rPr>
-          <w:rStyle w:val="HTML"/>
-          <w:rFonts w:ascii="標楷體" w:eastAsia="標楷體" w:hAnsi="標楷體" w:hint="eastAsia"/>
-        </w:rPr>
-        <w:t>x</w:t>
-      </w:r>
-      <w:r>
-        <w:rPr>
-          <w:rStyle w:val="HTML"/>
-          <w:rFonts w:ascii="標楷體" w:eastAsia="標楷體" w:hAnsi="標楷體"/>
-        </w:rPr>
-        <w:t>ml</w:t>
-      </w:r>
-      <w:r>
-        <w:rPr>
-          <w:rStyle w:val="HTML"/>
-          <w:rFonts w:ascii="標楷體" w:eastAsia="標楷體" w:hAnsi="標楷體" w:hint="eastAsia"/>
-        </w:rPr>
-        <w:t>配置文件</w:t>
-      </w:r>
-    </w:p>
-    <w:p>
-      <w:pPr>
-        <w:pStyle w:val="a3"/>
-        <w:ind w:leftChars="0" w:left="960"/>
-        <w:rPr>
-          <w:rStyle w:val="HTML"/>
-          <w:rFonts w:ascii="標楷體" w:eastAsia="標楷體" w:hAnsi="標楷體"/>
-        </w:rPr>
-      </w:pPr>
-      <w:r>
-        <w:rPr>
-          <w:rStyle w:val="HTML"/>
-          <w:rFonts w:ascii="標楷體" w:eastAsia="標楷體" w:hAnsi="標楷體"/>
-          <w:noProof/>
-        </w:rPr>
-        <w:drawing>
-          <wp:inline distT="0" distB="0" distL="0" distR="0" wp14:anchorId="0649F687" wp14:editId="2FDF547C">
-            <wp:extent cx="5274310" cy="786130"/>
-            <wp:effectExtent l="0" t="0" r="2540" b="0"/>
-            <wp:docPr id="1" name="圖片 1"/>
-            <wp:cNvGraphicFramePr>
-              <a:graphicFrameLocks xmlns:a="http://schemas.openxmlformats.org/drawingml/2006/main" noChangeAspect="1"/>
-            </wp:cNvGraphicFramePr>
-            <a:graphic xmlns:a="http://schemas.openxmlformats.org/drawingml/2006/main">
-              <a:graphicData uri="http://schemas.openxmlformats.org/drawingml/2006/picture">
-                <pic:pic xmlns:pic="http://schemas.openxmlformats.org/drawingml/2006/picture">
-                  <pic:nvPicPr>
-                    <pic:cNvPr id="1" name=""/>
-                    <pic:cNvPicPr/>
-                  </pic:nvPicPr>
-                  <pic:blipFill>
-                    <a:blip r:embed="rId6"/>
-                    <a:stretch>
-                      <a:fillRect/>
-                    </a:stretch>
-                  </pic:blipFill>
-                  <pic:spPr>
-                    <a:xfrm>
-                      <a:off x="0" y="0"/>
-                      <a:ext cx="5274310" cy="786130"/>
-                    </a:xfrm>
-                    <a:prstGeom prst="rect">
-                      <a:avLst/>
-                    </a:prstGeom>
-                  </pic:spPr>
-                </pic:pic>
-              </a:graphicData>
-            </a:graphic>
-          </wp:inline>
-        </w:drawing>
-      </w:r>
-    </w:p>
-    <w:p>
-      <w:pPr>
-        <w:pStyle w:val="a3"/>
-        <w:numPr>
-          <w:ilvl w:val="0"/>
-          <w:numId w:val="7"/>
-        </w:numPr>
-        <w:ind w:leftChars="0"/>
-        <w:rPr>
-          <w:rStyle w:val="HTML"/>
-          <w:rFonts w:ascii="標楷體" w:eastAsia="標楷體" w:hAnsi="標楷體"/>
-        </w:rPr>
-      </w:pPr>
-      <w:r>
-        <w:rPr>
-          <w:rStyle w:val="HTML"/>
-          <w:rFonts w:ascii="標楷體" w:eastAsia="標楷體" w:hAnsi="標楷體" w:hint="eastAsia"/>
-        </w:rPr>
-        <w:t>透過j</w:t>
-      </w:r>
-      <w:r>
-        <w:rPr>
-          <w:rStyle w:val="HTML"/>
-          <w:rFonts w:ascii="標楷體" w:eastAsia="標楷體" w:hAnsi="標楷體"/>
-        </w:rPr>
-        <w:t>ava</w:t>
-      </w:r>
-      <w:r>
-        <w:rPr>
-          <w:rStyle w:val="HTML"/>
-          <w:rFonts w:ascii="標楷體" w:eastAsia="標楷體" w:hAnsi="標楷體" w:hint="eastAsia"/>
-        </w:rPr>
-        <w:t>配置</w:t>
-      </w:r>
-    </w:p>
-    <w:p>
-      <w:pPr>
-        <w:pStyle w:val="a3"/>
-        <w:ind w:leftChars="0" w:left="960"/>
-        <w:rPr>
-          <w:rStyle w:val="HTML"/>
-          <w:rFonts w:ascii="標楷體" w:eastAsia="標楷體" w:hAnsi="標楷體"/>
-        </w:rPr>
-      </w:pPr>
-      <w:r>
-        <w:rPr>
-          <w:rStyle w:val="HTML"/>
-          <w:rFonts w:ascii="標楷體" w:eastAsia="標楷體" w:hAnsi="標楷體"/>
-          <w:noProof/>
-        </w:rPr>
-        <w:drawing>
-          <wp:inline distT="0" distB="0" distL="0" distR="0" wp14:anchorId="08D31973" wp14:editId="1E8ADF4E">
-            <wp:extent cx="5274310" cy="779780"/>
-            <wp:effectExtent l="0" t="0" r="2540" b="1270"/>
-            <wp:docPr id="2" name="圖片 2"/>
             <wp:cNvGraphicFramePr>
               <a:graphicFrameLocks xmlns:a="http://schemas.openxmlformats.org/drawingml/2006/main" noChangeAspect="1"/>
             </wp:cNvGraphicFramePr>
@@ -922,7 +687,7 @@
                   <pic:spPr>
                     <a:xfrm>
                       <a:off x="0" y="0"/>
-                      <a:ext cx="5274310" cy="779780"/>
+                      <a:ext cx="5274310" cy="1545590"/>
                     </a:xfrm>
                     <a:prstGeom prst="rect">
                       <a:avLst/>
@@ -937,7 +702,12 @@
     </w:p>
     <w:p>
       <w:pPr>
-        <w:widowControl/>
+        <w:pStyle w:val="a3"/>
+        <w:numPr>
+          <w:ilvl w:val="0"/>
+          <w:numId w:val="7"/>
+        </w:numPr>
+        <w:ind w:leftChars="0"/>
         <w:rPr>
           <w:rStyle w:val="HTML"/>
           <w:rFonts w:ascii="標楷體" w:eastAsia="標楷體" w:hAnsi="標楷體"/>
@@ -946,41 +716,29 @@
       <w:r>
         <w:rPr>
           <w:rStyle w:val="HTML"/>
-          <w:rFonts w:ascii="標楷體" w:eastAsia="標楷體" w:hAnsi="標楷體"/>
-        </w:rPr>
-        <w:br w:type="page"/>
-      </w:r>
-    </w:p>
-    <w:p>
-      <w:pPr>
+          <w:rFonts w:ascii="標楷體" w:eastAsia="標楷體" w:hAnsi="標楷體" w:hint="eastAsia"/>
+        </w:rPr>
+        <w:t>透過加載x</w:t>
+      </w:r>
+      <w:r>
         <w:rPr>
           <w:rStyle w:val="HTML"/>
           <w:rFonts w:ascii="標楷體" w:eastAsia="標楷體" w:hAnsi="標楷體"/>
-          <w:b/>
-          <w:color w:val="FF0000"/>
-          <w:sz w:val="32"/>
-        </w:rPr>
-      </w:pPr>
+        </w:rPr>
+        <w:t>ml</w:t>
+      </w:r>
       <w:r>
         <w:rPr>
           <w:rStyle w:val="HTML"/>
-          <w:rFonts w:ascii="標楷體" w:eastAsia="標楷體" w:hAnsi="標楷體"/>
-          <w:b/>
-          <w:color w:val="FF0000"/>
-          <w:sz w:val="32"/>
-        </w:rPr>
-        <w:lastRenderedPageBreak/>
-        <w:t>ContextLoaderListener</w:t>
+          <w:rFonts w:ascii="標楷體" w:eastAsia="標楷體" w:hAnsi="標楷體" w:hint="eastAsia"/>
+        </w:rPr>
+        <w:t>配置文件</w:t>
       </w:r>
     </w:p>
     <w:p>
       <w:pPr>
         <w:pStyle w:val="a3"/>
-        <w:numPr>
-          <w:ilvl w:val="0"/>
-          <w:numId w:val="1"/>
-        </w:numPr>
-        <w:ind w:leftChars="0" w:left="426" w:hanging="284"/>
+        <w:ind w:leftChars="0" w:left="960"/>
         <w:rPr>
           <w:rStyle w:val="HTML"/>
           <w:rFonts w:ascii="標楷體" w:eastAsia="標楷體" w:hAnsi="標楷體"/>
@@ -990,442 +748,13 @@
         <w:rPr>
           <w:rStyle w:val="HTML"/>
           <w:rFonts w:ascii="標楷體" w:eastAsia="標楷體" w:hAnsi="標楷體"/>
-        </w:rPr>
-        <w:t xml:space="preserve">用於初始化 Spring 應用上下文（ApplicationContext）的 Servlet </w:t>
-      </w:r>
-      <w:r>
-        <w:rPr>
-          <w:rStyle w:val="HTML"/>
-          <w:rFonts w:ascii="標楷體" w:eastAsia="標楷體" w:hAnsi="標楷體"/>
-        </w:rPr>
-        <w:t>監聽器。</w:t>
-      </w:r>
-      <w:r>
-        <w:rPr>
-          <w:rStyle w:val="HTML"/>
-          <w:rFonts w:ascii="標楷體" w:eastAsia="標楷體" w:hAnsi="標楷體"/>
-        </w:rPr>
-        <w:t>通常與基於 Java EE 的 web 應用一起使用，用來在應用啟動</w:t>
-      </w:r>
-      <w:proofErr w:type="gramStart"/>
-      <w:r>
-        <w:rPr>
-          <w:rStyle w:val="HTML"/>
-          <w:rFonts w:ascii="標楷體" w:eastAsia="標楷體" w:hAnsi="標楷體"/>
-        </w:rPr>
-        <w:t>時加載</w:t>
-      </w:r>
-      <w:proofErr w:type="gramEnd"/>
-      <w:r>
-        <w:rPr>
-          <w:rStyle w:val="HTML"/>
-          <w:rFonts w:ascii="標楷體" w:eastAsia="標楷體" w:hAnsi="標楷體"/>
-        </w:rPr>
-        <w:t xml:space="preserve"> Spring 配置並管理應用上下文的生命週期</w:t>
-      </w:r>
-    </w:p>
-    <w:p>
-      <w:pPr>
-        <w:pStyle w:val="a3"/>
-        <w:numPr>
-          <w:ilvl w:val="0"/>
-          <w:numId w:val="1"/>
-        </w:numPr>
-        <w:ind w:leftChars="0" w:left="426"/>
-        <w:rPr>
-          <w:rStyle w:val="HTML"/>
-          <w:rFonts w:ascii="標楷體" w:eastAsia="標楷體" w:hAnsi="標楷體"/>
-        </w:rPr>
-      </w:pPr>
-      <w:r>
-        <w:rPr>
-          <w:rStyle w:val="HTML"/>
-          <w:rFonts w:ascii="標楷體" w:eastAsia="標楷體" w:hAnsi="標楷體" w:hint="eastAsia"/>
-        </w:rPr>
-        <w:t>用途</w:t>
-      </w:r>
-    </w:p>
-    <w:p>
-      <w:pPr>
-        <w:pStyle w:val="a3"/>
-        <w:numPr>
-          <w:ilvl w:val="1"/>
-          <w:numId w:val="7"/>
-        </w:numPr>
-        <w:ind w:left="960"/>
-        <w:rPr>
-          <w:rFonts w:ascii="標楷體" w:eastAsia="標楷體" w:hAnsi="標楷體"/>
-          <w:b/>
-        </w:rPr>
-      </w:pPr>
-      <w:r>
-        <w:rPr>
-          <w:rFonts w:ascii="標楷體" w:eastAsia="標楷體" w:hAnsi="標楷體" w:hint="eastAsia"/>
-          <w:b/>
-        </w:rPr>
-        <w:t>初始化S</w:t>
-      </w:r>
-      <w:r>
-        <w:rPr>
-          <w:rFonts w:ascii="標楷體" w:eastAsia="標楷體" w:hAnsi="標楷體"/>
-          <w:b/>
-        </w:rPr>
-        <w:t>pring</w:t>
-      </w:r>
-      <w:r>
-        <w:rPr>
-          <w:rFonts w:ascii="標楷體" w:eastAsia="標楷體" w:hAnsi="標楷體" w:hint="eastAsia"/>
-          <w:b/>
-        </w:rPr>
-        <w:t>應用上下文</w:t>
-      </w:r>
-    </w:p>
-    <w:p>
-      <w:pPr>
-        <w:ind w:leftChars="400" w:left="960" w:firstLine="480"/>
-        <w:rPr>
-          <w:rFonts w:ascii="標楷體" w:eastAsia="標楷體" w:hAnsi="標楷體"/>
-          <w:sz w:val="20"/>
-        </w:rPr>
-      </w:pPr>
-      <w:r>
-        <w:rPr>
-          <w:rFonts w:ascii="標楷體" w:eastAsia="標楷體" w:hAnsi="標楷體" w:hint="eastAsia"/>
-          <w:sz w:val="20"/>
-        </w:rPr>
-        <w:t>處理W</w:t>
-      </w:r>
-      <w:r>
-        <w:rPr>
-          <w:rFonts w:ascii="標楷體" w:eastAsia="標楷體" w:hAnsi="標楷體"/>
-          <w:sz w:val="20"/>
-        </w:rPr>
-        <w:t>ebApplicationContext</w:t>
-      </w:r>
-      <w:r>
-        <w:rPr>
-          <w:rFonts w:ascii="標楷體" w:eastAsia="標楷體" w:hAnsi="標楷體" w:hint="eastAsia"/>
-          <w:sz w:val="20"/>
-        </w:rPr>
-        <w:t>是特化的A</w:t>
-      </w:r>
-      <w:r>
-        <w:rPr>
-          <w:rFonts w:ascii="標楷體" w:eastAsia="標楷體" w:hAnsi="標楷體"/>
-          <w:sz w:val="20"/>
-        </w:rPr>
-        <w:t>pplicationContext</w:t>
-      </w:r>
-      <w:r>
-        <w:rPr>
-          <w:rFonts w:ascii="標楷體" w:eastAsia="標楷體" w:hAnsi="標楷體" w:hint="eastAsia"/>
-          <w:sz w:val="20"/>
-        </w:rPr>
-        <w:t>，</w:t>
-      </w:r>
-    </w:p>
-    <w:p>
-      <w:pPr>
-        <w:ind w:leftChars="400" w:left="960" w:firstLine="480"/>
-        <w:rPr>
-          <w:rFonts w:ascii="標楷體" w:eastAsia="標楷體" w:hAnsi="標楷體"/>
-          <w:sz w:val="20"/>
-        </w:rPr>
-      </w:pPr>
-      <w:r>
-        <w:rPr>
-          <w:rFonts w:ascii="標楷體" w:eastAsia="標楷體" w:hAnsi="標楷體" w:hint="eastAsia"/>
-          <w:sz w:val="20"/>
-        </w:rPr>
-        <w:t>專注於處理W</w:t>
-      </w:r>
-      <w:r>
-        <w:rPr>
-          <w:rFonts w:ascii="標楷體" w:eastAsia="標楷體" w:hAnsi="標楷體"/>
-          <w:sz w:val="20"/>
-        </w:rPr>
-        <w:t>eb</w:t>
-      </w:r>
-      <w:r>
-        <w:rPr>
-          <w:rFonts w:ascii="標楷體" w:eastAsia="標楷體" w:hAnsi="標楷體" w:hint="eastAsia"/>
-          <w:sz w:val="20"/>
-        </w:rPr>
-        <w:t>的相關配置</w:t>
-      </w:r>
-      <w:r>
-        <w:rPr>
-          <w:rFonts w:ascii="標楷體" w:eastAsia="標楷體" w:hAnsi="標楷體" w:hint="eastAsia"/>
-          <w:sz w:val="20"/>
-        </w:rPr>
-        <w:t>，</w:t>
-      </w:r>
-      <w:r>
-        <w:rPr>
-          <w:rFonts w:ascii="標楷體" w:eastAsia="標楷體" w:hAnsi="標楷體"/>
-          <w:sz w:val="20"/>
-        </w:rPr>
-        <w:t>常用</w:t>
-      </w:r>
-      <w:proofErr w:type="gramStart"/>
-      <w:r>
-        <w:rPr>
-          <w:rFonts w:ascii="標楷體" w:eastAsia="標楷體" w:hAnsi="標楷體"/>
-          <w:sz w:val="20"/>
-        </w:rPr>
-        <w:t>於加載應用</w:t>
-      </w:r>
-      <w:proofErr w:type="gramEnd"/>
-      <w:r>
-        <w:rPr>
-          <w:rFonts w:ascii="標楷體" w:eastAsia="標楷體" w:hAnsi="標楷體"/>
-          <w:sz w:val="20"/>
-        </w:rPr>
-        <w:t>的核心配置</w:t>
-      </w:r>
-    </w:p>
-    <w:p>
-      <w:pPr>
-        <w:ind w:leftChars="400" w:left="960" w:firstLine="480"/>
-        <w:rPr>
-          <w:rFonts w:ascii="標楷體" w:eastAsia="標楷體" w:hAnsi="標楷體"/>
-          <w:sz w:val="20"/>
-        </w:rPr>
-      </w:pPr>
-      <w:r>
-        <w:rPr>
-          <w:rFonts w:ascii="標楷體" w:eastAsia="標楷體" w:hAnsi="標楷體" w:hint="eastAsia"/>
-          <w:sz w:val="20"/>
-        </w:rPr>
-        <w:t>備註：</w:t>
-      </w:r>
-      <w:r>
-        <w:rPr>
-          <w:rFonts w:ascii="標楷體" w:eastAsia="標楷體" w:hAnsi="標楷體"/>
-          <w:sz w:val="20"/>
-        </w:rPr>
-        <w:t>DispatcherServlet 則會創建自己專屬的子上下文，</w:t>
-      </w:r>
-    </w:p>
-    <w:p>
-      <w:pPr>
-        <w:ind w:leftChars="600" w:left="1440" w:firstLine="480"/>
-        <w:rPr>
-          <w:rFonts w:ascii="標楷體" w:eastAsia="標楷體" w:hAnsi="標楷體"/>
-          <w:sz w:val="20"/>
-        </w:rPr>
-      </w:pPr>
-      <w:r>
-        <w:rPr>
-          <w:rFonts w:ascii="標楷體" w:eastAsia="標楷體" w:hAnsi="標楷體" w:hint="eastAsia"/>
-          <w:sz w:val="20"/>
-        </w:rPr>
-        <w:t xml:space="preserve"> </w:t>
-      </w:r>
-      <w:r>
-        <w:rPr>
-          <w:rFonts w:ascii="標楷體" w:eastAsia="標楷體" w:hAnsi="標楷體"/>
-          <w:sz w:val="20"/>
-        </w:rPr>
-        <w:t>用於處理特定於 Web 層的配置</w:t>
-      </w:r>
-    </w:p>
-    <w:p>
-      <w:pPr>
-        <w:pStyle w:val="a3"/>
-        <w:numPr>
-          <w:ilvl w:val="1"/>
-          <w:numId w:val="7"/>
-        </w:numPr>
-        <w:ind w:left="960"/>
-        <w:rPr>
-          <w:rFonts w:ascii="標楷體" w:eastAsia="標楷體" w:hAnsi="標楷體"/>
-          <w:b/>
-        </w:rPr>
-      </w:pPr>
-      <w:r>
-        <w:rPr>
-          <w:rFonts w:ascii="標楷體" w:eastAsia="標楷體" w:hAnsi="標楷體"/>
-          <w:b/>
-        </w:rPr>
-        <w:t>管理應用上下文的生命週期</w:t>
-      </w:r>
-    </w:p>
-    <w:p>
-      <w:pPr>
-        <w:ind w:leftChars="400" w:left="960" w:firstLine="480"/>
-        <w:rPr>
-          <w:rFonts w:ascii="標楷體" w:eastAsia="標楷體" w:hAnsi="標楷體"/>
-          <w:sz w:val="20"/>
-        </w:rPr>
-      </w:pPr>
-      <w:r>
-        <w:rPr>
-          <w:rFonts w:ascii="標楷體" w:eastAsia="標楷體" w:hAnsi="標楷體"/>
-          <w:sz w:val="20"/>
-        </w:rPr>
-        <w:t>Web 應用啟動時</w:t>
-      </w:r>
-      <w:r>
-        <w:rPr>
-          <w:rFonts w:ascii="標楷體" w:eastAsia="標楷體" w:hAnsi="標楷體" w:hint="eastAsia"/>
-          <w:sz w:val="20"/>
-        </w:rPr>
-        <w:t>，</w:t>
-      </w:r>
-      <w:r>
-        <w:rPr>
-          <w:rFonts w:ascii="標楷體" w:eastAsia="標楷體" w:hAnsi="標楷體"/>
-          <w:sz w:val="20"/>
-        </w:rPr>
-        <w:t>初始化應用上下文，</w:t>
-      </w:r>
-    </w:p>
-    <w:p>
-      <w:pPr>
-        <w:ind w:leftChars="400" w:left="960" w:firstLine="480"/>
-        <w:rPr>
-          <w:rFonts w:ascii="標楷體" w:eastAsia="標楷體" w:hAnsi="標楷體"/>
-          <w:sz w:val="20"/>
-        </w:rPr>
-      </w:pPr>
-      <w:r>
-        <w:rPr>
-          <w:rFonts w:ascii="標楷體" w:eastAsia="標楷體" w:hAnsi="標楷體"/>
-          <w:sz w:val="20"/>
-        </w:rPr>
-        <w:t>並在 Web 應用關閉時</w:t>
-      </w:r>
-      <w:r>
-        <w:rPr>
-          <w:rFonts w:ascii="標楷體" w:eastAsia="標楷體" w:hAnsi="標楷體" w:hint="eastAsia"/>
-          <w:sz w:val="20"/>
-        </w:rPr>
-        <w:t>，</w:t>
-      </w:r>
-      <w:r>
-        <w:rPr>
-          <w:rFonts w:ascii="標楷體" w:eastAsia="標楷體" w:hAnsi="標楷體"/>
-          <w:sz w:val="20"/>
-        </w:rPr>
-        <w:t>自動銷毀應用上下文</w:t>
-      </w:r>
-    </w:p>
-    <w:p>
-      <w:pPr>
-        <w:pStyle w:val="a3"/>
-        <w:numPr>
-          <w:ilvl w:val="1"/>
-          <w:numId w:val="7"/>
-        </w:numPr>
-        <w:ind w:left="960"/>
-        <w:rPr>
-          <w:rFonts w:ascii="標楷體" w:eastAsia="標楷體" w:hAnsi="標楷體"/>
-          <w:b/>
-        </w:rPr>
-      </w:pPr>
-      <w:r>
-        <w:rPr>
-          <w:rFonts w:ascii="標楷體" w:eastAsia="標楷體" w:hAnsi="標楷體"/>
-          <w:b/>
-        </w:rPr>
-        <w:t>與 Servlet 容器整合</w:t>
-      </w:r>
-    </w:p>
-    <w:p>
-      <w:pPr>
-        <w:ind w:leftChars="400" w:left="960" w:firstLine="480"/>
-        <w:rPr>
-          <w:rFonts w:ascii="標楷體" w:eastAsia="標楷體" w:hAnsi="標楷體"/>
-          <w:sz w:val="20"/>
-        </w:rPr>
-      </w:pPr>
-      <w:r>
-        <w:rPr>
-          <w:rFonts w:ascii="標楷體" w:eastAsia="標楷體" w:hAnsi="標楷體"/>
-          <w:sz w:val="20"/>
-        </w:rPr>
-        <w:t>將 Spring 的應用上下文與 Servlet 容器</w:t>
-      </w:r>
-      <w:r>
-        <w:rPr>
-          <w:rFonts w:ascii="標楷體" w:eastAsia="標楷體" w:hAnsi="標楷體" w:hint="eastAsia"/>
-          <w:sz w:val="20"/>
-        </w:rPr>
-        <w:t>(</w:t>
-      </w:r>
-      <w:r>
-        <w:t>Servlet Container</w:t>
-      </w:r>
-      <w:r>
-        <w:rPr>
-          <w:rFonts w:hint="eastAsia"/>
-        </w:rPr>
-        <w:t>)</w:t>
-      </w:r>
-      <w:r>
-        <w:rPr>
-          <w:rFonts w:ascii="標楷體" w:eastAsia="標楷體" w:hAnsi="標楷體"/>
-          <w:sz w:val="20"/>
-        </w:rPr>
-        <w:t>綁定，</w:t>
-      </w:r>
-    </w:p>
-    <w:p>
-      <w:pPr>
-        <w:ind w:leftChars="400" w:left="960" w:firstLine="480"/>
-        <w:rPr>
-          <w:rFonts w:ascii="標楷體" w:eastAsia="標楷體" w:hAnsi="標楷體"/>
-          <w:sz w:val="20"/>
-        </w:rPr>
-      </w:pPr>
-      <w:r>
-        <w:rPr>
-          <w:rFonts w:ascii="標楷體" w:eastAsia="標楷體" w:hAnsi="標楷體"/>
-          <w:sz w:val="20"/>
-        </w:rPr>
-        <w:t>提供全局的依賴注入和配置支持</w:t>
-      </w:r>
-    </w:p>
-    <w:p>
-      <w:pPr>
-        <w:pStyle w:val="a3"/>
-        <w:numPr>
-          <w:ilvl w:val="0"/>
-          <w:numId w:val="1"/>
-        </w:numPr>
-        <w:ind w:leftChars="0" w:left="426"/>
-        <w:rPr>
-          <w:rStyle w:val="HTML"/>
-          <w:rFonts w:ascii="標楷體" w:eastAsia="標楷體" w:hAnsi="標楷體"/>
-        </w:rPr>
-      </w:pPr>
-      <w:r>
-        <w:rPr>
-          <w:rStyle w:val="HTML"/>
-          <w:rFonts w:ascii="標楷體" w:eastAsia="標楷體" w:hAnsi="標楷體"/>
-        </w:rPr>
-        <w:t>Web.xml中的部分配置</w:t>
-      </w:r>
-    </w:p>
-    <w:p>
-      <w:pPr>
-        <w:rPr>
-          <w:rFonts w:ascii="標楷體" w:eastAsia="標楷體" w:hAnsi="標楷體"/>
-          <w:sz w:val="20"/>
-        </w:rPr>
-      </w:pPr>
-      <w:r>
-        <w:rPr>
-          <w:rFonts w:ascii="標楷體" w:eastAsia="標楷體" w:hAnsi="標楷體"/>
           <w:noProof/>
-          <w:sz w:val="20"/>
         </w:rPr>
         <w:drawing>
-          <wp:inline distT="0" distB="0" distL="0" distR="0" wp14:anchorId="0B3BA78F" wp14:editId="431DC98C">
-            <wp:extent cx="5274310" cy="1431925"/>
+          <wp:inline distT="0" distB="0" distL="0" distR="0" wp14:anchorId="0649F687" wp14:editId="2FDF547C">
+            <wp:extent cx="5274310" cy="786130"/>
             <wp:effectExtent l="0" t="0" r="2540" b="0"/>
-            <wp:docPr id="4" name="圖片 4"/>
+            <wp:docPr id="1" name="圖片 1"/>
             <wp:cNvGraphicFramePr>
               <a:graphicFrameLocks xmlns:a="http://schemas.openxmlformats.org/drawingml/2006/main" noChangeAspect="1"/>
             </wp:cNvGraphicFramePr>
@@ -1445,6 +774,584 @@
                   <pic:spPr>
                     <a:xfrm>
                       <a:off x="0" y="0"/>
+                      <a:ext cx="5274310" cy="786130"/>
+                    </a:xfrm>
+                    <a:prstGeom prst="rect">
+                      <a:avLst/>
+                    </a:prstGeom>
+                  </pic:spPr>
+                </pic:pic>
+              </a:graphicData>
+            </a:graphic>
+          </wp:inline>
+        </w:drawing>
+      </w:r>
+    </w:p>
+    <w:p>
+      <w:pPr>
+        <w:pStyle w:val="a3"/>
+        <w:numPr>
+          <w:ilvl w:val="0"/>
+          <w:numId w:val="7"/>
+        </w:numPr>
+        <w:ind w:leftChars="0"/>
+        <w:rPr>
+          <w:rStyle w:val="HTML"/>
+          <w:rFonts w:ascii="標楷體" w:eastAsia="標楷體" w:hAnsi="標楷體"/>
+        </w:rPr>
+      </w:pPr>
+      <w:r>
+        <w:rPr>
+          <w:rStyle w:val="HTML"/>
+          <w:rFonts w:ascii="標楷體" w:eastAsia="標楷體" w:hAnsi="標楷體" w:hint="eastAsia"/>
+        </w:rPr>
+        <w:t>透過j</w:t>
+      </w:r>
+      <w:r>
+        <w:rPr>
+          <w:rStyle w:val="HTML"/>
+          <w:rFonts w:ascii="標楷體" w:eastAsia="標楷體" w:hAnsi="標楷體"/>
+        </w:rPr>
+        <w:t>ava</w:t>
+      </w:r>
+      <w:r>
+        <w:rPr>
+          <w:rStyle w:val="HTML"/>
+          <w:rFonts w:ascii="標楷體" w:eastAsia="標楷體" w:hAnsi="標楷體" w:hint="eastAsia"/>
+        </w:rPr>
+        <w:t>配置</w:t>
+      </w:r>
+    </w:p>
+    <w:p>
+      <w:pPr>
+        <w:pStyle w:val="a3"/>
+        <w:ind w:leftChars="0" w:left="960"/>
+        <w:rPr>
+          <w:rStyle w:val="HTML"/>
+          <w:rFonts w:ascii="標楷體" w:eastAsia="標楷體" w:hAnsi="標楷體"/>
+        </w:rPr>
+      </w:pPr>
+      <w:r>
+        <w:rPr>
+          <w:rStyle w:val="HTML"/>
+          <w:rFonts w:ascii="標楷體" w:eastAsia="標楷體" w:hAnsi="標楷體"/>
+          <w:noProof/>
+        </w:rPr>
+        <w:drawing>
+          <wp:inline distT="0" distB="0" distL="0" distR="0" wp14:anchorId="08D31973" wp14:editId="1E8ADF4E">
+            <wp:extent cx="5274310" cy="779780"/>
+            <wp:effectExtent l="0" t="0" r="2540" b="1270"/>
+            <wp:docPr id="2" name="圖片 2"/>
+            <wp:cNvGraphicFramePr>
+              <a:graphicFrameLocks xmlns:a="http://schemas.openxmlformats.org/drawingml/2006/main" noChangeAspect="1"/>
+            </wp:cNvGraphicFramePr>
+            <a:graphic xmlns:a="http://schemas.openxmlformats.org/drawingml/2006/main">
+              <a:graphicData uri="http://schemas.openxmlformats.org/drawingml/2006/picture">
+                <pic:pic xmlns:pic="http://schemas.openxmlformats.org/drawingml/2006/picture">
+                  <pic:nvPicPr>
+                    <pic:cNvPr id="1" name=""/>
+                    <pic:cNvPicPr/>
+                  </pic:nvPicPr>
+                  <pic:blipFill>
+                    <a:blip r:embed="rId9"/>
+                    <a:stretch>
+                      <a:fillRect/>
+                    </a:stretch>
+                  </pic:blipFill>
+                  <pic:spPr>
+                    <a:xfrm>
+                      <a:off x="0" y="0"/>
+                      <a:ext cx="5274310" cy="779780"/>
+                    </a:xfrm>
+                    <a:prstGeom prst="rect">
+                      <a:avLst/>
+                    </a:prstGeom>
+                  </pic:spPr>
+                </pic:pic>
+              </a:graphicData>
+            </a:graphic>
+          </wp:inline>
+        </w:drawing>
+      </w:r>
+    </w:p>
+    <w:p>
+      <w:pPr>
+        <w:widowControl/>
+        <w:rPr>
+          <w:rStyle w:val="HTML"/>
+          <w:rFonts w:ascii="標楷體" w:eastAsia="標楷體" w:hAnsi="標楷體"/>
+        </w:rPr>
+      </w:pPr>
+      <w:r>
+        <w:rPr>
+          <w:rStyle w:val="HTML"/>
+          <w:rFonts w:ascii="標楷體" w:eastAsia="標楷體" w:hAnsi="標楷體"/>
+        </w:rPr>
+        <w:br w:type="page"/>
+      </w:r>
+    </w:p>
+    <w:p>
+      <w:pPr>
+        <w:rPr>
+          <w:rStyle w:val="HTML"/>
+          <w:rFonts w:ascii="標楷體" w:eastAsia="標楷體" w:hAnsi="標楷體"/>
+          <w:b/>
+          <w:color w:val="FF0000"/>
+          <w:sz w:val="32"/>
+        </w:rPr>
+      </w:pPr>
+      <w:r>
+        <w:rPr>
+          <w:rStyle w:val="HTML"/>
+          <w:rFonts w:ascii="標楷體" w:eastAsia="標楷體" w:hAnsi="標楷體"/>
+          <w:b/>
+          <w:color w:val="FF0000"/>
+          <w:sz w:val="32"/>
+        </w:rPr>
+        <w:lastRenderedPageBreak/>
+        <w:t>ContextLoaderListener</w:t>
+      </w:r>
+    </w:p>
+    <w:p>
+      <w:pPr>
+        <w:pStyle w:val="a3"/>
+        <w:numPr>
+          <w:ilvl w:val="0"/>
+          <w:numId w:val="1"/>
+        </w:numPr>
+        <w:ind w:leftChars="0" w:left="426" w:hanging="284"/>
+        <w:rPr>
+          <w:rStyle w:val="HTML"/>
+          <w:rFonts w:ascii="標楷體" w:eastAsia="標楷體" w:hAnsi="標楷體"/>
+        </w:rPr>
+      </w:pPr>
+      <w:r>
+        <w:rPr>
+          <w:rStyle w:val="HTML"/>
+          <w:rFonts w:ascii="標楷體" w:eastAsia="標楷體" w:hAnsi="標楷體"/>
+        </w:rPr>
+        <w:t xml:space="preserve">用於初始化 Spring 應用上下文（ApplicationContext）的 Servlet </w:t>
+      </w:r>
+      <w:r>
+        <w:rPr>
+          <w:rStyle w:val="HTML"/>
+          <w:rFonts w:ascii="標楷體" w:eastAsia="標楷體" w:hAnsi="標楷體"/>
+        </w:rPr>
+        <w:t>監聽器。</w:t>
+      </w:r>
+      <w:r>
+        <w:rPr>
+          <w:rStyle w:val="HTML"/>
+          <w:rFonts w:ascii="標楷體" w:eastAsia="標楷體" w:hAnsi="標楷體"/>
+        </w:rPr>
+        <w:t>通常與基於 Java EE 的 web 應用一起使用，用來在應用啟動時加載 Spring 配置並管理應用上下文的生命週期</w:t>
+      </w:r>
+    </w:p>
+    <w:p>
+      <w:pPr>
+        <w:pStyle w:val="a3"/>
+        <w:numPr>
+          <w:ilvl w:val="0"/>
+          <w:numId w:val="1"/>
+        </w:numPr>
+        <w:ind w:leftChars="0" w:left="426"/>
+        <w:rPr>
+          <w:rStyle w:val="HTML"/>
+          <w:rFonts w:ascii="標楷體" w:eastAsia="標楷體" w:hAnsi="標楷體"/>
+        </w:rPr>
+      </w:pPr>
+      <w:r>
+        <w:rPr>
+          <w:rStyle w:val="HTML"/>
+          <w:rFonts w:ascii="標楷體" w:eastAsia="標楷體" w:hAnsi="標楷體" w:hint="eastAsia"/>
+        </w:rPr>
+        <w:t>用途</w:t>
+      </w:r>
+    </w:p>
+    <w:p>
+      <w:pPr>
+        <w:pStyle w:val="a3"/>
+        <w:numPr>
+          <w:ilvl w:val="1"/>
+          <w:numId w:val="7"/>
+        </w:numPr>
+        <w:ind w:left="960"/>
+        <w:rPr>
+          <w:rFonts w:ascii="標楷體" w:eastAsia="標楷體" w:hAnsi="標楷體"/>
+          <w:b/>
+        </w:rPr>
+      </w:pPr>
+      <w:r>
+        <w:rPr>
+          <w:rFonts w:ascii="標楷體" w:eastAsia="標楷體" w:hAnsi="標楷體" w:hint="eastAsia"/>
+          <w:b/>
+        </w:rPr>
+        <w:t>初始化S</w:t>
+      </w:r>
+      <w:r>
+        <w:rPr>
+          <w:rFonts w:ascii="標楷體" w:eastAsia="標楷體" w:hAnsi="標楷體"/>
+          <w:b/>
+        </w:rPr>
+        <w:t>pring</w:t>
+      </w:r>
+      <w:r>
+        <w:rPr>
+          <w:rFonts w:ascii="標楷體" w:eastAsia="標楷體" w:hAnsi="標楷體" w:hint="eastAsia"/>
+          <w:b/>
+        </w:rPr>
+        <w:t>應用上下文</w:t>
+      </w:r>
+    </w:p>
+    <w:p>
+      <w:pPr>
+        <w:ind w:leftChars="400" w:left="960" w:firstLine="480"/>
+        <w:rPr>
+          <w:rFonts w:ascii="標楷體" w:eastAsia="標楷體" w:hAnsi="標楷體"/>
+          <w:sz w:val="20"/>
+        </w:rPr>
+      </w:pPr>
+      <w:r>
+        <w:rPr>
+          <w:rFonts w:ascii="標楷體" w:eastAsia="標楷體" w:hAnsi="標楷體" w:hint="eastAsia"/>
+          <w:sz w:val="20"/>
+        </w:rPr>
+        <w:t>處理W</w:t>
+      </w:r>
+      <w:r>
+        <w:rPr>
+          <w:rFonts w:ascii="標楷體" w:eastAsia="標楷體" w:hAnsi="標楷體"/>
+          <w:sz w:val="20"/>
+        </w:rPr>
+        <w:t>ebApplicationContext</w:t>
+      </w:r>
+      <w:r>
+        <w:rPr>
+          <w:rFonts w:ascii="標楷體" w:eastAsia="標楷體" w:hAnsi="標楷體" w:hint="eastAsia"/>
+          <w:sz w:val="20"/>
+        </w:rPr>
+        <w:t>是特化的A</w:t>
+      </w:r>
+      <w:r>
+        <w:rPr>
+          <w:rFonts w:ascii="標楷體" w:eastAsia="標楷體" w:hAnsi="標楷體"/>
+          <w:sz w:val="20"/>
+        </w:rPr>
+        <w:t>pplicationContext</w:t>
+      </w:r>
+      <w:r>
+        <w:rPr>
+          <w:rFonts w:ascii="標楷體" w:eastAsia="標楷體" w:hAnsi="標楷體" w:hint="eastAsia"/>
+          <w:sz w:val="20"/>
+        </w:rPr>
+        <w:t>，</w:t>
+      </w:r>
+    </w:p>
+    <w:p>
+      <w:pPr>
+        <w:ind w:leftChars="400" w:left="960" w:firstLine="480"/>
+        <w:rPr>
+          <w:rFonts w:ascii="標楷體" w:eastAsia="標楷體" w:hAnsi="標楷體"/>
+          <w:sz w:val="20"/>
+        </w:rPr>
+      </w:pPr>
+      <w:r>
+        <w:rPr>
+          <w:rFonts w:ascii="標楷體" w:eastAsia="標楷體" w:hAnsi="標楷體" w:hint="eastAsia"/>
+          <w:sz w:val="20"/>
+        </w:rPr>
+        <w:t>專注於處理W</w:t>
+      </w:r>
+      <w:r>
+        <w:rPr>
+          <w:rFonts w:ascii="標楷體" w:eastAsia="標楷體" w:hAnsi="標楷體"/>
+          <w:sz w:val="20"/>
+        </w:rPr>
+        <w:t>eb</w:t>
+      </w:r>
+      <w:r>
+        <w:rPr>
+          <w:rFonts w:ascii="標楷體" w:eastAsia="標楷體" w:hAnsi="標楷體" w:hint="eastAsia"/>
+          <w:sz w:val="20"/>
+        </w:rPr>
+        <w:t>的相關配置</w:t>
+      </w:r>
+      <w:r>
+        <w:rPr>
+          <w:rFonts w:ascii="標楷體" w:eastAsia="標楷體" w:hAnsi="標楷體" w:hint="eastAsia"/>
+          <w:sz w:val="20"/>
+        </w:rPr>
+        <w:t>，</w:t>
+      </w:r>
+      <w:r>
+        <w:rPr>
+          <w:rFonts w:ascii="標楷體" w:eastAsia="標楷體" w:hAnsi="標楷體"/>
+          <w:sz w:val="20"/>
+        </w:rPr>
+        <w:t>常用於加載應用的核心配置</w:t>
+      </w:r>
+    </w:p>
+    <w:p>
+      <w:pPr>
+        <w:ind w:leftChars="400" w:left="960" w:firstLine="480"/>
+        <w:rPr>
+          <w:rFonts w:ascii="標楷體" w:eastAsia="標楷體" w:hAnsi="標楷體"/>
+          <w:sz w:val="20"/>
+        </w:rPr>
+      </w:pPr>
+      <w:r>
+        <w:rPr>
+          <w:rFonts w:ascii="標楷體" w:eastAsia="標楷體" w:hAnsi="標楷體" w:hint="eastAsia"/>
+          <w:sz w:val="20"/>
+        </w:rPr>
+        <w:t>備註：</w:t>
+      </w:r>
+      <w:r>
+        <w:rPr>
+          <w:rFonts w:ascii="標楷體" w:eastAsia="標楷體" w:hAnsi="標楷體"/>
+          <w:sz w:val="20"/>
+        </w:rPr>
+        <w:t>DispatcherServlet 則會創建自己專屬的子上下文，</w:t>
+      </w:r>
+    </w:p>
+    <w:p>
+      <w:pPr>
+        <w:ind w:leftChars="600" w:left="1440" w:firstLine="480"/>
+        <w:rPr>
+          <w:rFonts w:ascii="標楷體" w:eastAsia="標楷體" w:hAnsi="標楷體"/>
+          <w:sz w:val="20"/>
+        </w:rPr>
+      </w:pPr>
+      <w:r>
+        <w:rPr>
+          <w:rFonts w:ascii="標楷體" w:eastAsia="標楷體" w:hAnsi="標楷體" w:hint="eastAsia"/>
+          <w:sz w:val="20"/>
+        </w:rPr>
+        <w:t xml:space="preserve"> </w:t>
+      </w:r>
+      <w:r>
+        <w:rPr>
+          <w:rFonts w:ascii="標楷體" w:eastAsia="標楷體" w:hAnsi="標楷體"/>
+          <w:sz w:val="20"/>
+        </w:rPr>
+        <w:t>用於處理特定於 Web 層的配置</w:t>
+      </w:r>
+    </w:p>
+    <w:p>
+      <w:pPr>
+        <w:pStyle w:val="a3"/>
+        <w:numPr>
+          <w:ilvl w:val="1"/>
+          <w:numId w:val="7"/>
+        </w:numPr>
+        <w:ind w:left="960"/>
+        <w:rPr>
+          <w:rFonts w:ascii="標楷體" w:eastAsia="標楷體" w:hAnsi="標楷體"/>
+          <w:b/>
+        </w:rPr>
+      </w:pPr>
+      <w:r>
+        <w:rPr>
+          <w:rFonts w:ascii="標楷體" w:eastAsia="標楷體" w:hAnsi="標楷體"/>
+          <w:b/>
+        </w:rPr>
+        <w:t>管理應用上下文的生命週期</w:t>
+      </w:r>
+    </w:p>
+    <w:p>
+      <w:pPr>
+        <w:ind w:leftChars="400" w:left="960" w:firstLine="480"/>
+        <w:rPr>
+          <w:rFonts w:ascii="標楷體" w:eastAsia="標楷體" w:hAnsi="標楷體"/>
+          <w:sz w:val="20"/>
+        </w:rPr>
+      </w:pPr>
+      <w:r>
+        <w:rPr>
+          <w:rFonts w:ascii="標楷體" w:eastAsia="標楷體" w:hAnsi="標楷體"/>
+          <w:sz w:val="20"/>
+        </w:rPr>
+        <w:t>Web 應用啟動時</w:t>
+      </w:r>
+      <w:r>
+        <w:rPr>
+          <w:rFonts w:ascii="標楷體" w:eastAsia="標楷體" w:hAnsi="標楷體" w:hint="eastAsia"/>
+          <w:sz w:val="20"/>
+        </w:rPr>
+        <w:t>，</w:t>
+      </w:r>
+      <w:r>
+        <w:rPr>
+          <w:rFonts w:ascii="標楷體" w:eastAsia="標楷體" w:hAnsi="標楷體"/>
+          <w:sz w:val="20"/>
+        </w:rPr>
+        <w:t>初始化應用上下文，</w:t>
+      </w:r>
+    </w:p>
+    <w:p>
+      <w:pPr>
+        <w:ind w:leftChars="400" w:left="960" w:firstLine="480"/>
+        <w:rPr>
+          <w:rFonts w:ascii="標楷體" w:eastAsia="標楷體" w:hAnsi="標楷體"/>
+          <w:sz w:val="20"/>
+        </w:rPr>
+      </w:pPr>
+      <w:r>
+        <w:rPr>
+          <w:rFonts w:ascii="標楷體" w:eastAsia="標楷體" w:hAnsi="標楷體"/>
+          <w:sz w:val="20"/>
+        </w:rPr>
+        <w:t>並在 Web 應用關閉時</w:t>
+      </w:r>
+      <w:r>
+        <w:rPr>
+          <w:rFonts w:ascii="標楷體" w:eastAsia="標楷體" w:hAnsi="標楷體" w:hint="eastAsia"/>
+          <w:sz w:val="20"/>
+        </w:rPr>
+        <w:t>，</w:t>
+      </w:r>
+      <w:r>
+        <w:rPr>
+          <w:rFonts w:ascii="標楷體" w:eastAsia="標楷體" w:hAnsi="標楷體"/>
+          <w:sz w:val="20"/>
+        </w:rPr>
+        <w:t>自動銷毀應用上下文</w:t>
+      </w:r>
+    </w:p>
+    <w:p>
+      <w:pPr>
+        <w:pStyle w:val="a3"/>
+        <w:numPr>
+          <w:ilvl w:val="1"/>
+          <w:numId w:val="7"/>
+        </w:numPr>
+        <w:ind w:left="960"/>
+        <w:rPr>
+          <w:rFonts w:ascii="標楷體" w:eastAsia="標楷體" w:hAnsi="標楷體"/>
+          <w:b/>
+        </w:rPr>
+      </w:pPr>
+      <w:r>
+        <w:rPr>
+          <w:rFonts w:ascii="標楷體" w:eastAsia="標楷體" w:hAnsi="標楷體"/>
+          <w:b/>
+        </w:rPr>
+        <w:t>與 Servlet 容器整合</w:t>
+      </w:r>
+    </w:p>
+    <w:p>
+      <w:pPr>
+        <w:ind w:leftChars="400" w:left="960" w:firstLine="480"/>
+        <w:rPr>
+          <w:rFonts w:ascii="標楷體" w:eastAsia="標楷體" w:hAnsi="標楷體"/>
+          <w:sz w:val="20"/>
+        </w:rPr>
+      </w:pPr>
+      <w:r>
+        <w:rPr>
+          <w:rFonts w:ascii="標楷體" w:eastAsia="標楷體" w:hAnsi="標楷體"/>
+          <w:sz w:val="20"/>
+        </w:rPr>
+        <w:t>將 Spring 的應用上下文與 Servlet 容器</w:t>
+      </w:r>
+      <w:r>
+        <w:rPr>
+          <w:rFonts w:ascii="標楷體" w:eastAsia="標楷體" w:hAnsi="標楷體" w:hint="eastAsia"/>
+          <w:sz w:val="20"/>
+        </w:rPr>
+        <w:t>(</w:t>
+      </w:r>
+      <w:r>
+        <w:t>Servlet Container</w:t>
+      </w:r>
+      <w:r>
+        <w:rPr>
+          <w:rFonts w:hint="eastAsia"/>
+        </w:rPr>
+        <w:t>)</w:t>
+      </w:r>
+      <w:r>
+        <w:rPr>
+          <w:rFonts w:ascii="標楷體" w:eastAsia="標楷體" w:hAnsi="標楷體"/>
+          <w:sz w:val="20"/>
+        </w:rPr>
+        <w:t>綁定，</w:t>
+      </w:r>
+    </w:p>
+    <w:p>
+      <w:pPr>
+        <w:ind w:leftChars="400" w:left="960" w:firstLine="480"/>
+        <w:rPr>
+          <w:rFonts w:ascii="標楷體" w:eastAsia="標楷體" w:hAnsi="標楷體"/>
+          <w:sz w:val="20"/>
+        </w:rPr>
+      </w:pPr>
+      <w:r>
+        <w:rPr>
+          <w:rFonts w:ascii="標楷體" w:eastAsia="標楷體" w:hAnsi="標楷體"/>
+          <w:sz w:val="20"/>
+        </w:rPr>
+        <w:t>提供全局的依賴注入和配置支持</w:t>
+      </w:r>
+    </w:p>
+    <w:p>
+      <w:pPr>
+        <w:pStyle w:val="a3"/>
+        <w:numPr>
+          <w:ilvl w:val="0"/>
+          <w:numId w:val="1"/>
+        </w:numPr>
+        <w:ind w:leftChars="0" w:left="426"/>
+        <w:rPr>
+          <w:rStyle w:val="HTML"/>
+          <w:rFonts w:ascii="標楷體" w:eastAsia="標楷體" w:hAnsi="標楷體"/>
+        </w:rPr>
+      </w:pPr>
+      <w:r>
+        <w:rPr>
+          <w:rStyle w:val="HTML"/>
+          <w:rFonts w:ascii="標楷體" w:eastAsia="標楷體" w:hAnsi="標楷體"/>
+        </w:rPr>
+        <w:t>Web.xml中的部分配置</w:t>
+      </w:r>
+    </w:p>
+    <w:p>
+      <w:pPr>
+        <w:rPr>
+          <w:rFonts w:ascii="標楷體" w:eastAsia="標楷體" w:hAnsi="標楷體"/>
+          <w:sz w:val="20"/>
+        </w:rPr>
+      </w:pPr>
+      <w:r>
+        <w:rPr>
+          <w:rFonts w:ascii="標楷體" w:eastAsia="標楷體" w:hAnsi="標楷體"/>
+          <w:noProof/>
+          <w:sz w:val="20"/>
+        </w:rPr>
+        <w:drawing>
+          <wp:inline distT="0" distB="0" distL="0" distR="0" wp14:anchorId="0B3BA78F" wp14:editId="431DC98C">
+            <wp:extent cx="5274310" cy="1431925"/>
+            <wp:effectExtent l="0" t="0" r="2540" b="0"/>
+            <wp:docPr id="4" name="圖片 4"/>
+            <wp:cNvGraphicFramePr>
+              <a:graphicFrameLocks xmlns:a="http://schemas.openxmlformats.org/drawingml/2006/main" noChangeAspect="1"/>
+            </wp:cNvGraphicFramePr>
+            <a:graphic xmlns:a="http://schemas.openxmlformats.org/drawingml/2006/main">
+              <a:graphicData uri="http://schemas.openxmlformats.org/drawingml/2006/picture">
+                <pic:pic xmlns:pic="http://schemas.openxmlformats.org/drawingml/2006/picture">
+                  <pic:nvPicPr>
+                    <pic:cNvPr id="1" name=""/>
+                    <pic:cNvPicPr/>
+                  </pic:nvPicPr>
+                  <pic:blipFill>
+                    <a:blip r:embed="rId10"/>
+                    <a:stretch>
+                      <a:fillRect/>
+                    </a:stretch>
+                  </pic:blipFill>
+                  <pic:spPr>
+                    <a:xfrm>
+                      <a:off x="0" y="0"/>
                       <a:ext cx="5274310" cy="1431925"/>
                     </a:xfrm>
                     <a:prstGeom prst="rect">
@@ -2701,6 +2608,38 @@
     </w:p>
     <w:p>
       <w:pPr>
+        <w:ind w:left="480" w:firstLine="480"/>
+        <w:rPr>
+          <w:rFonts w:ascii="標楷體" w:eastAsia="標楷體" w:hAnsi="標楷體" w:hint="eastAsia"/>
+          <w:color w:val="FF0000"/>
+        </w:rPr>
+      </w:pPr>
+      <w:bookmarkStart w:id="0" w:name="_GoBack"/>
+      <w:r>
+        <w:rPr>
+          <w:rFonts w:ascii="標楷體" w:eastAsia="標楷體" w:hAnsi="標楷體" w:hint="eastAsia"/>
+          <w:color w:val="FF0000"/>
+        </w:rPr>
+        <w:t>備註:執行出問題交給</w:t>
+      </w:r>
+      <w:r>
+        <w:rPr>
+          <w:rFonts w:ascii="標楷體" w:eastAsia="標楷體" w:hAnsi="標楷體"/>
+          <w:color w:val="FF0000"/>
+        </w:rPr>
+        <w:t>HandlerExceptionResolver</w:t>
+      </w:r>
+      <w:r>
+        <w:rPr>
+          <w:rFonts w:ascii="標楷體" w:eastAsia="標楷體" w:hAnsi="標楷體"/>
+          <w:color w:val="FF0000"/>
+        </w:rPr>
+        <w:t> </w:t>
+      </w:r>
+    </w:p>
+    <w:bookmarkEnd w:id="0"/>
+    <w:p>
+      <w:pPr>
         <w:widowControl/>
         <w:rPr>
           <w:rFonts w:ascii="標楷體" w:eastAsia="標楷體" w:hAnsi="標楷體"/>
@@ -3135,25 +3074,7 @@
           <w:kern w:val="0"/>
           <w:szCs w:val="24"/>
         </w:rPr>
-        <w:t xml:space="preserve"> </w:t>
-      </w:r>
-      <w:proofErr w:type="gramStart"/>
-      <w:r>
-        <w:rPr>
-          <w:rFonts w:ascii="新細明體" w:eastAsia="新細明體" w:hAnsi="新細明體" w:cs="新細明體"/>
-          <w:kern w:val="0"/>
-          <w:szCs w:val="24"/>
-        </w:rPr>
-        <w:t>加載全局</w:t>
-      </w:r>
-      <w:proofErr w:type="gramEnd"/>
-      <w:r>
-        <w:rPr>
-          <w:rFonts w:ascii="新細明體" w:eastAsia="新細明體" w:hAnsi="新細明體" w:cs="新細明體"/>
-          <w:kern w:val="0"/>
-          <w:szCs w:val="24"/>
-        </w:rPr>
-        <w:t>設定（如果有配置）。</w:t>
+        <w:t xml:space="preserve"> 加載全局設定（如果有配置）。</w:t>
       </w:r>
     </w:p>
     <w:p>
@@ -3176,25 +3097,7 @@
           <w:kern w:val="0"/>
           <w:szCs w:val="24"/>
         </w:rPr>
-        <w:t>讀取 Spring 配置文件</w:t>
-      </w:r>
-      <w:proofErr w:type="gramStart"/>
-      <w:r>
-        <w:rPr>
-          <w:rFonts w:ascii="新細明體" w:eastAsia="新細明體" w:hAnsi="新細明體" w:cs="新細明體"/>
-          <w:kern w:val="0"/>
-          <w:szCs w:val="24"/>
-        </w:rPr>
-        <w:t>（</w:t>
-      </w:r>
-      <w:proofErr w:type="gramEnd"/>
-      <w:r>
-        <w:rPr>
-          <w:rFonts w:ascii="新細明體" w:eastAsia="新細明體" w:hAnsi="新細明體" w:cs="新細明體"/>
-          <w:kern w:val="0"/>
-          <w:szCs w:val="24"/>
-        </w:rPr>
-        <w:t xml:space="preserve">如 </w:t>
+        <w:t xml:space="preserve">讀取 Spring 配置文件（如 </w:t>
       </w:r>
       <w:r>
         <w:rPr>
@@ -3210,43 +3113,7 @@
           <w:kern w:val="0"/>
           <w:szCs w:val="24"/>
         </w:rPr>
-        <w:t xml:space="preserve"> 或 Java 配置類</w:t>
-      </w:r>
-      <w:proofErr w:type="gramStart"/>
-      <w:r>
-        <w:rPr>
-          <w:rFonts w:ascii="新細明體" w:eastAsia="新細明體" w:hAnsi="新細明體" w:cs="新細明體"/>
-          <w:kern w:val="0"/>
-          <w:szCs w:val="24"/>
-        </w:rPr>
-        <w:t>）</w:t>
-      </w:r>
-      <w:proofErr w:type="gramEnd"/>
-      <w:r>
-        <w:rPr>
-          <w:rFonts w:ascii="新細明體" w:eastAsia="新細明體" w:hAnsi="新細明體" w:cs="新細明體"/>
-          <w:kern w:val="0"/>
-          <w:szCs w:val="24"/>
-        </w:rPr>
-        <w:t>，</w:t>
-      </w:r>
-      <w:proofErr w:type="gramStart"/>
-      <w:r>
-        <w:rPr>
-          <w:rFonts w:ascii="新細明體" w:eastAsia="新細明體" w:hAnsi="新細明體" w:cs="新細明體"/>
-          <w:kern w:val="0"/>
-          <w:szCs w:val="24"/>
-        </w:rPr>
-        <w:t>加載並</w:t>
-      </w:r>
-      <w:proofErr w:type="gramEnd"/>
-      <w:r>
-        <w:rPr>
-          <w:rFonts w:ascii="新細明體" w:eastAsia="新細明體" w:hAnsi="新細明體" w:cs="新細明體"/>
-          <w:kern w:val="0"/>
-          <w:szCs w:val="24"/>
-        </w:rPr>
-        <w:t>初始化全局的 Bean。</w:t>
+        <w:t xml:space="preserve"> 或 Java 配置類），加載並初始化全局的 Bean。</w:t>
       </w:r>
     </w:p>
     <w:p>
@@ -3470,25 +3337,7 @@
           <w:kern w:val="0"/>
           <w:szCs w:val="24"/>
         </w:rPr>
-        <w:t>創建</w:t>
-      </w:r>
-      <w:proofErr w:type="gramStart"/>
-      <w:r>
-        <w:rPr>
-          <w:rFonts w:ascii="新細明體" w:eastAsia="新細明體" w:hAnsi="新細明體" w:cs="新細明體"/>
-          <w:kern w:val="0"/>
-          <w:szCs w:val="24"/>
-        </w:rPr>
-        <w:t>一</w:t>
-      </w:r>
-      <w:proofErr w:type="gramEnd"/>
-      <w:r>
-        <w:rPr>
-          <w:rFonts w:ascii="新細明體" w:eastAsia="新細明體" w:hAnsi="新細明體" w:cs="新細明體"/>
-          <w:kern w:val="0"/>
-          <w:szCs w:val="24"/>
-        </w:rPr>
-        <w:t>個子容器（</w:t>
+        <w:t>創建一個子容器（</w:t>
       </w:r>
       <w:r>
         <w:rPr>
@@ -3562,9 +3411,163 @@
           <w:kern w:val="0"/>
           <w:szCs w:val="24"/>
         </w:rPr>
-        <w:t xml:space="preserve"> </w:t>
-      </w:r>
-      <w:proofErr w:type="gramStart"/>
+        <w:t xml:space="preserve"> 加載 Spring MVC 配置：</w:t>
+      </w:r>
+    </w:p>
+    <w:p>
+      <w:pPr>
+        <w:widowControl/>
+        <w:numPr>
+          <w:ilvl w:val="1"/>
+          <w:numId w:val="13"/>
+        </w:numPr>
+        <w:spacing w:before="100" w:beforeAutospacing="1" w:after="100" w:afterAutospacing="1"/>
+        <w:rPr>
+          <w:rFonts w:ascii="新細明體" w:eastAsia="新細明體" w:hAnsi="新細明體" w:cs="新細明體"/>
+          <w:kern w:val="0"/>
+          <w:szCs w:val="24"/>
+        </w:rPr>
+      </w:pPr>
+      <w:r>
+        <w:rPr>
+          <w:rFonts w:ascii="新細明體" w:eastAsia="新細明體" w:hAnsi="新細明體" w:cs="新細明體"/>
+          <w:kern w:val="0"/>
+          <w:szCs w:val="24"/>
+        </w:rPr>
+        <w:t xml:space="preserve">透過 </w:t>
+      </w:r>
+      <w:r>
+        <w:rPr>
+          <w:rFonts w:ascii="細明體" w:eastAsia="細明體" w:hAnsi="細明體" w:cs="細明體"/>
+          <w:kern w:val="0"/>
+          <w:szCs w:val="24"/>
+        </w:rPr>
+        <w:t>contextConfigLocation</w:t>
+      </w:r>
+      <w:r>
+        <w:rPr>
+          <w:rFonts w:ascii="新細明體" w:eastAsia="新細明體" w:hAnsi="新細明體" w:cs="新細明體"/>
+          <w:kern w:val="0"/>
+          <w:szCs w:val="24"/>
+        </w:rPr>
+        <w:t xml:space="preserve"> 指定的配置文件加載 Spring MVC 的組件：</w:t>
+      </w:r>
+    </w:p>
+    <w:p>
+      <w:pPr>
+        <w:widowControl/>
+        <w:numPr>
+          <w:ilvl w:val="2"/>
+          <w:numId w:val="13"/>
+        </w:numPr>
+        <w:spacing w:before="100" w:beforeAutospacing="1" w:after="100" w:afterAutospacing="1"/>
+        <w:rPr>
+          <w:rFonts w:ascii="新細明體" w:eastAsia="新細明體" w:hAnsi="新細明體" w:cs="新細明體"/>
+          <w:kern w:val="0"/>
+          <w:szCs w:val="24"/>
+        </w:rPr>
+      </w:pPr>
+      <w:r>
+        <w:rPr>
+          <w:rFonts w:ascii="細明體" w:eastAsia="細明體" w:hAnsi="細明體" w:cs="細明體"/>
+          <w:kern w:val="0"/>
+          <w:szCs w:val="24"/>
+        </w:rPr>
+        <w:t>HandlerMapping</w:t>
+      </w:r>
+      <w:r>
+        <w:rPr>
+          <w:rFonts w:ascii="新細明體" w:eastAsia="新細明體" w:hAnsi="新細明體" w:cs="新細明體"/>
+          <w:kern w:val="0"/>
+          <w:szCs w:val="24"/>
+        </w:rPr>
+        <w:t>（處理請求的映射）。</w:t>
+      </w:r>
+    </w:p>
+    <w:p>
+      <w:pPr>
+        <w:widowControl/>
+        <w:numPr>
+          <w:ilvl w:val="2"/>
+          <w:numId w:val="13"/>
+        </w:numPr>
+        <w:spacing w:before="100" w:beforeAutospacing="1" w:after="100" w:afterAutospacing="1"/>
+        <w:rPr>
+          <w:rFonts w:ascii="新細明體" w:eastAsia="新細明體" w:hAnsi="新細明體" w:cs="新細明體"/>
+          <w:kern w:val="0"/>
+          <w:szCs w:val="24"/>
+        </w:rPr>
+      </w:pPr>
+      <w:r>
+        <w:rPr>
+          <w:rFonts w:ascii="細明體" w:eastAsia="細明體" w:hAnsi="細明體" w:cs="細明體"/>
+          <w:kern w:val="0"/>
+          <w:szCs w:val="24"/>
+        </w:rPr>
+        <w:t>HandlerAdapter</w:t>
+      </w:r>
+      <w:r>
+        <w:rPr>
+          <w:rFonts w:ascii="新細明體" w:eastAsia="新細明體" w:hAnsi="新細明體" w:cs="新細明體"/>
+          <w:kern w:val="0"/>
+          <w:szCs w:val="24"/>
+        </w:rPr>
+        <w:t>（執行處理器）。</w:t>
+      </w:r>
+    </w:p>
+    <w:p>
+      <w:pPr>
+        <w:widowControl/>
+        <w:numPr>
+          <w:ilvl w:val="2"/>
+          <w:numId w:val="13"/>
+        </w:numPr>
+        <w:spacing w:before="100" w:beforeAutospacing="1" w:after="100" w:afterAutospacing="1"/>
+        <w:rPr>
+          <w:rFonts w:ascii="新細明體" w:eastAsia="新細明體" w:hAnsi="新細明體" w:cs="新細明體"/>
+          <w:kern w:val="0"/>
+          <w:szCs w:val="24"/>
+        </w:rPr>
+      </w:pPr>
+      <w:r>
+        <w:rPr>
+          <w:rFonts w:ascii="新細明體" w:eastAsia="新細明體" w:hAnsi="新細明體" w:cs="新細明體"/>
+          <w:kern w:val="0"/>
+          <w:szCs w:val="24"/>
+        </w:rPr>
+        <w:t xml:space="preserve">其他 MVC 組件（如 </w:t>
+      </w:r>
+      <w:r>
+        <w:rPr>
+          <w:rFonts w:ascii="細明體" w:eastAsia="細明體" w:hAnsi="細明體" w:cs="細明體"/>
+          <w:kern w:val="0"/>
+          <w:szCs w:val="24"/>
+        </w:rPr>
+        <w:t>ViewResolver</w:t>
+      </w:r>
+      <w:r>
+        <w:rPr>
+          <w:rFonts w:ascii="新細明體" w:eastAsia="新細明體" w:hAnsi="新細明體" w:cs="新細明體"/>
+          <w:kern w:val="0"/>
+          <w:szCs w:val="24"/>
+        </w:rPr>
+        <w:t>）。</w:t>
+      </w:r>
+    </w:p>
+    <w:p>
+      <w:pPr>
+        <w:widowControl/>
+        <w:numPr>
+          <w:ilvl w:val="0"/>
+          <w:numId w:val="13"/>
+        </w:numPr>
+        <w:spacing w:before="100" w:beforeAutospacing="1" w:after="100" w:afterAutospacing="1"/>
+        <w:rPr>
+          <w:rFonts w:ascii="新細明體" w:eastAsia="新細明體" w:hAnsi="新細明體" w:cs="新細明體"/>
+          <w:kern w:val="0"/>
+          <w:szCs w:val="24"/>
+        </w:rPr>
+      </w:pPr>
       <w:r>
         <w:rPr>
           <w:rFonts w:ascii="新細明體" w:eastAsia="新細明體" w:hAnsi="新細明體" w:cs="新細明體"/>
@@ -3573,18 +3576,7 @@
           <w:kern w:val="0"/>
           <w:szCs w:val="24"/>
         </w:rPr>
-        <w:t>加載</w:t>
-      </w:r>
-      <w:proofErr w:type="gramEnd"/>
-      <w:r>
-        <w:rPr>
-          <w:rFonts w:ascii="新細明體" w:eastAsia="新細明體" w:hAnsi="新細明體" w:cs="新細明體"/>
-          <w:b/>
-          <w:bCs/>
-          <w:kern w:val="0"/>
-          <w:szCs w:val="24"/>
-        </w:rPr>
-        <w:t xml:space="preserve"> Spring MVC 配置：</w:t>
+        <w:t>初始化 Spring MVC 組件：</w:t>
       </w:r>
     </w:p>
     <w:p>
@@ -3607,167 +3599,7 @@
           <w:kern w:val="0"/>
           <w:szCs w:val="24"/>
         </w:rPr>
-        <w:t xml:space="preserve">透過 </w:t>
-      </w:r>
-      <w:r>
-        <w:rPr>
-          <w:rFonts w:ascii="細明體" w:eastAsia="細明體" w:hAnsi="細明體" w:cs="細明體"/>
-          <w:kern w:val="0"/>
-          <w:szCs w:val="24"/>
-        </w:rPr>
-        <w:t>contextConfigLocation</w:t>
-      </w:r>
-      <w:r>
-        <w:rPr>
-          <w:rFonts w:ascii="新細明體" w:eastAsia="新細明體" w:hAnsi="新細明體" w:cs="新細明體"/>
-          <w:kern w:val="0"/>
-          <w:szCs w:val="24"/>
-        </w:rPr>
-        <w:t xml:space="preserve"> 指定的配置</w:t>
-      </w:r>
-      <w:proofErr w:type="gramStart"/>
-      <w:r>
-        <w:rPr>
-          <w:rFonts w:ascii="新細明體" w:eastAsia="新細明體" w:hAnsi="新細明體" w:cs="新細明體"/>
-          <w:kern w:val="0"/>
-          <w:szCs w:val="24"/>
-        </w:rPr>
-        <w:t>文件加載</w:t>
-      </w:r>
-      <w:proofErr w:type="gramEnd"/>
-      <w:r>
-        <w:rPr>
-          <w:rFonts w:ascii="新細明體" w:eastAsia="新細明體" w:hAnsi="新細明體" w:cs="新細明體"/>
-          <w:kern w:val="0"/>
-          <w:szCs w:val="24"/>
-        </w:rPr>
-        <w:t xml:space="preserve"> Spring MVC 的組件：</w:t>
-      </w:r>
-    </w:p>
-    <w:p>
-      <w:pPr>
-        <w:widowControl/>
-        <w:numPr>
-          <w:ilvl w:val="2"/>
-          <w:numId w:val="13"/>
-        </w:numPr>
-        <w:spacing w:before="100" w:beforeAutospacing="1" w:after="100" w:afterAutospacing="1"/>
-        <w:rPr>
-          <w:rFonts w:ascii="新細明體" w:eastAsia="新細明體" w:hAnsi="新細明體" w:cs="新細明體"/>
-          <w:kern w:val="0"/>
-          <w:szCs w:val="24"/>
-        </w:rPr>
-      </w:pPr>
-      <w:r>
-        <w:rPr>
-          <w:rFonts w:ascii="細明體" w:eastAsia="細明體" w:hAnsi="細明體" w:cs="細明體"/>
-          <w:kern w:val="0"/>
-          <w:szCs w:val="24"/>
-        </w:rPr>
-        <w:t>HandlerMapping</w:t>
-      </w:r>
-      <w:r>
-        <w:rPr>
-          <w:rFonts w:ascii="新細明體" w:eastAsia="新細明體" w:hAnsi="新細明體" w:cs="新細明體"/>
-          <w:kern w:val="0"/>
-          <w:szCs w:val="24"/>
-        </w:rPr>
-        <w:t>（處理請求的映射）。</w:t>
-      </w:r>
-    </w:p>
-    <w:p>
-      <w:pPr>
-        <w:widowControl/>
-        <w:numPr>
-          <w:ilvl w:val="2"/>
-          <w:numId w:val="13"/>
-        </w:numPr>
-        <w:spacing w:before="100" w:beforeAutospacing="1" w:after="100" w:afterAutospacing="1"/>
-        <w:rPr>
-          <w:rFonts w:ascii="新細明體" w:eastAsia="新細明體" w:hAnsi="新細明體" w:cs="新細明體"/>
-          <w:kern w:val="0"/>
-          <w:szCs w:val="24"/>
-        </w:rPr>
-      </w:pPr>
-      <w:r>
-        <w:rPr>
-          <w:rFonts w:ascii="細明體" w:eastAsia="細明體" w:hAnsi="細明體" w:cs="細明體"/>
-          <w:kern w:val="0"/>
-          <w:szCs w:val="24"/>
-        </w:rPr>
-        <w:t>HandlerAdapter</w:t>
-      </w:r>
-      <w:r>
-        <w:rPr>
-          <w:rFonts w:ascii="新細明體" w:eastAsia="新細明體" w:hAnsi="新細明體" w:cs="新細明體"/>
-          <w:kern w:val="0"/>
-          <w:szCs w:val="24"/>
-        </w:rPr>
-        <w:t>（執行處理器）。</w:t>
-      </w:r>
-    </w:p>
-    <w:p>
-      <w:pPr>
-        <w:widowControl/>
-        <w:numPr>
-          <w:ilvl w:val="2"/>
-          <w:numId w:val="13"/>
-        </w:numPr>
-        <w:spacing w:before="100" w:beforeAutospacing="1" w:after="100" w:afterAutospacing="1"/>
-        <w:rPr>
-          <w:rFonts w:ascii="新細明體" w:eastAsia="新細明體" w:hAnsi="新細明體" w:cs="新細明體"/>
-          <w:kern w:val="0"/>
-          <w:szCs w:val="24"/>
-        </w:rPr>
-      </w:pPr>
-      <w:r>
-        <w:rPr>
-          <w:rFonts w:ascii="新細明體" w:eastAsia="新細明體" w:hAnsi="新細明體" w:cs="新細明體"/>
-          <w:kern w:val="0"/>
-          <w:szCs w:val="24"/>
-        </w:rPr>
-        <w:t xml:space="preserve">其他 MVC 組件（如 </w:t>
-      </w:r>
-      <w:r>
-        <w:rPr>
-          <w:rFonts w:ascii="細明體" w:eastAsia="細明體" w:hAnsi="細明體" w:cs="細明體"/>
-          <w:kern w:val="0"/>
-          <w:szCs w:val="24"/>
-        </w:rPr>
-        <w:t>ViewResolver</w:t>
-      </w:r>
-      <w:r>
-        <w:rPr>
-          <w:rFonts w:ascii="新細明體" w:eastAsia="新細明體" w:hAnsi="新細明體" w:cs="新細明體"/>
-          <w:kern w:val="0"/>
-          <w:szCs w:val="24"/>
-        </w:rPr>
-        <w:t>）。</w:t>
-      </w:r>
-    </w:p>
-    <w:p>
-      <w:pPr>
-        <w:widowControl/>
-        <w:numPr>
-          <w:ilvl w:val="0"/>
-          <w:numId w:val="13"/>
-        </w:numPr>
-        <w:spacing w:before="100" w:beforeAutospacing="1" w:after="100" w:afterAutospacing="1"/>
-        <w:rPr>
-          <w:rFonts w:ascii="新細明體" w:eastAsia="新細明體" w:hAnsi="新細明體" w:cs="新細明體"/>
-          <w:kern w:val="0"/>
-          <w:szCs w:val="24"/>
-        </w:rPr>
-      </w:pPr>
-      <w:r>
-        <w:rPr>
-          <w:rFonts w:ascii="新細明體" w:eastAsia="新細明體" w:hAnsi="新細明體" w:cs="新細明體"/>
-          <w:b/>
-          <w:bCs/>
-          <w:kern w:val="0"/>
-          <w:szCs w:val="24"/>
-        </w:rPr>
-        <w:t>初始化 Spring MVC 組件：</w:t>
+        <w:t>完成 MVC 組件的初始化。</w:t>
       </w:r>
     </w:p>
     <w:p>
@@ -3790,29 +3622,6 @@
           <w:kern w:val="0"/>
           <w:szCs w:val="24"/>
         </w:rPr>
-        <w:t>完成 MVC 組件的初始化。</w:t>
-      </w:r>
-    </w:p>
-    <w:p>
-      <w:pPr>
-        <w:widowControl/>
-        <w:numPr>
-          <w:ilvl w:val="1"/>
-          <w:numId w:val="13"/>
-        </w:numPr>
-        <w:spacing w:before="100" w:beforeAutospacing="1" w:after="100" w:afterAutospacing="1"/>
-        <w:rPr>
-          <w:rFonts w:ascii="新細明體" w:eastAsia="新細明體" w:hAnsi="新細明體" w:cs="新細明體"/>
-          <w:kern w:val="0"/>
-          <w:szCs w:val="24"/>
-        </w:rPr>
-      </w:pPr>
-      <w:r>
-        <w:rPr>
-          <w:rFonts w:ascii="新細明體" w:eastAsia="新細明體" w:hAnsi="新細明體" w:cs="新細明體"/>
-          <w:kern w:val="0"/>
-          <w:szCs w:val="24"/>
-        </w:rPr>
         <w:t>準備好處理 HTTP 請求。</w:t>
       </w:r>
     </w:p>
@@ -3944,15 +3753,13 @@
         </w:rPr>
         <w:t>依據數值高低決定初始順序</w:t>
       </w:r>
-      <w:bookmarkStart w:id="0" w:name="_GoBack"/>
-      <w:bookmarkEnd w:id="0"/>
     </w:p>
     <w:p>
       <w:pPr>
         <w:pStyle w:val="a3"/>
         <w:ind w:leftChars="0" w:left="360"/>
         <w:rPr>
-          <w:rFonts w:ascii="標楷體" w:eastAsia="標楷體" w:hAnsi="標楷體" w:hint="eastAsia"/>
+          <w:rFonts w:ascii="標楷體" w:eastAsia="標楷體" w:hAnsi="標楷體"/>
         </w:rPr>
       </w:pPr>
     </w:p>
@@ -3964,6 +3771,44 @@
     </w:sectPr>
   </w:body>
 </w:document>
+</file>
+
+<file path=word/endnotes.xml><?xml version="1.0" encoding="utf-8"?>
+<w:endnotes xmlns:wpc="http://schemas.microsoft.com/office/word/2010/wordprocessingCanvas" xmlns:cx="http://schemas.microsoft.com/office/drawing/2014/chartex" xmlns:mc="http://schemas.openxmlformats.org/markup-compatibility/2006" xmlns:o="urn:schemas-microsoft-com:office:office" xmlns:r="http://schemas.openxmlformats.org/officeDocument/2006/relationships" xmlns:m="http://schemas.openxmlformats.org/officeDocument/2006/math" xmlns:v="urn:schemas-microsoft-com:vml" xmlns:wp14="http://schemas.microsoft.com/office/word/2010/wordprocessingDrawing" xmlns:wp="http://schemas.openxmlformats.org/drawingml/2006/wordprocessingDrawing" xmlns:w10="urn:schemas-microsoft-com:office:word" xmlns:w="http://schemas.openxmlformats.org/wordprocessingml/2006/main" xmlns:w14="http://schemas.microsoft.com/office/word/2010/wordml" xmlns:w15="http://schemas.microsoft.com/office/word/2012/wordml" xmlns:w16se="http://schemas.microsoft.com/office/word/2015/wordml/symex" xmlns:wpg="http://schemas.microsoft.com/office/word/2010/wordprocessingGroup" xmlns:wpi="http://schemas.microsoft.com/office/word/2010/wordprocessingInk" xmlns:wne="http://schemas.microsoft.com/office/word/2006/wordml" xmlns:wps="http://schemas.microsoft.com/office/word/2010/wordprocessingShape" mc:Ignorable="w14 w15 w16se wp14">
+  <w:endnote w:type="separator" w:id="-1">
+    <w:p>
+      <w:r>
+        <w:separator/>
+      </w:r>
+    </w:p>
+  </w:endnote>
+  <w:endnote w:type="continuationSeparator" w:id="0">
+    <w:p>
+      <w:r>
+        <w:continuationSeparator/>
+      </w:r>
+    </w:p>
+  </w:endnote>
+</w:endnotes>
+</file>
+
+<file path=word/footnotes.xml><?xml version="1.0" encoding="utf-8"?>
+<w:footnotes xmlns:wpc="http://schemas.microsoft.com/office/word/2010/wordprocessingCanvas" xmlns:cx="http://schemas.microsoft.com/office/drawing/2014/chartex" xmlns:mc="http://schemas.openxmlformats.org/markup-compatibility/2006" xmlns:o="urn:schemas-microsoft-com:office:office" xmlns:r="http://schemas.openxmlformats.org/officeDocument/2006/relationships" xmlns:m="http://schemas.openxmlformats.org/officeDocument/2006/math" xmlns:v="urn:schemas-microsoft-com:vml" xmlns:wp14="http://schemas.microsoft.com/office/word/2010/wordprocessingDrawing" xmlns:wp="http://schemas.openxmlformats.org/drawingml/2006/wordprocessingDrawing" xmlns:w10="urn:schemas-microsoft-com:office:word" xmlns:w="http://schemas.openxmlformats.org/wordprocessingml/2006/main" xmlns:w14="http://schemas.microsoft.com/office/word/2010/wordml" xmlns:w15="http://schemas.microsoft.com/office/word/2012/wordml" xmlns:w16se="http://schemas.microsoft.com/office/word/2015/wordml/symex" xmlns:wpg="http://schemas.microsoft.com/office/word/2010/wordprocessingGroup" xmlns:wpi="http://schemas.microsoft.com/office/word/2010/wordprocessingInk" xmlns:wne="http://schemas.microsoft.com/office/word/2006/wordml" xmlns:wps="http://schemas.microsoft.com/office/word/2010/wordprocessingShape" mc:Ignorable="w14 w15 w16se wp14">
+  <w:footnote w:type="separator" w:id="-1">
+    <w:p>
+      <w:r>
+        <w:separator/>
+      </w:r>
+    </w:p>
+  </w:footnote>
+  <w:footnote w:type="continuationSeparator" w:id="0">
+    <w:p>
+      <w:r>
+        <w:continuationSeparator/>
+      </w:r>
+    </w:p>
+  </w:footnote>
+</w:footnotes>
 </file>
 
 <file path=word/numbering.xml><?xml version="1.0" encoding="utf-8"?>
@@ -5890,6 +5735,66 @@
       <w:szCs w:val="27"/>
     </w:rPr>
   </w:style>
+  <w:style w:type="paragraph" w:styleId="a5">
+    <w:name w:val="header"/>
+    <w:basedOn w:val="a"/>
+    <w:link w:val="a6"/>
+    <w:uiPriority w:val="99"/>
+    <w:unhideWhenUsed/>
+    <w:rsid w:val="00DA32CB"/>
+    <w:pPr>
+      <w:tabs>
+        <w:tab w:val="center" w:pos="4153"/>
+        <w:tab w:val="right" w:pos="8306"/>
+      </w:tabs>
+      <w:snapToGrid w:val="0"/>
+    </w:pPr>
+    <w:rPr>
+      <w:sz w:val="20"/>
+      <w:szCs w:val="20"/>
+    </w:rPr>
+  </w:style>
+  <w:style w:type="character" w:customStyle="1" w:styleId="a6">
+    <w:name w:val="頁首 字元"/>
+    <w:basedOn w:val="a0"/>
+    <w:link w:val="a5"/>
+    <w:uiPriority w:val="99"/>
+    <w:rsid w:val="00DA32CB"/>
+    <w:rPr>
+      <w:sz w:val="20"/>
+      <w:szCs w:val="20"/>
+    </w:rPr>
+  </w:style>
+  <w:style w:type="paragraph" w:styleId="a7">
+    <w:name w:val="footer"/>
+    <w:basedOn w:val="a"/>
+    <w:link w:val="a8"/>
+    <w:uiPriority w:val="99"/>
+    <w:unhideWhenUsed/>
+    <w:rsid w:val="00DA32CB"/>
+    <w:pPr>
+      <w:tabs>
+        <w:tab w:val="center" w:pos="4153"/>
+        <w:tab w:val="right" w:pos="8306"/>
+      </w:tabs>
+      <w:snapToGrid w:val="0"/>
+    </w:pPr>
+    <w:rPr>
+      <w:sz w:val="20"/>
+      <w:szCs w:val="20"/>
+    </w:rPr>
+  </w:style>
+  <w:style w:type="character" w:customStyle="1" w:styleId="a8">
+    <w:name w:val="頁尾 字元"/>
+    <w:basedOn w:val="a0"/>
+    <w:link w:val="a7"/>
+    <w:uiPriority w:val="99"/>
+    <w:rsid w:val="00DA32CB"/>
+    <w:rPr>
+      <w:sz w:val="20"/>
+      <w:szCs w:val="20"/>
+    </w:rPr>
+  </w:style>
 </w:styles>
 </file>
 

</xml_diff>